<commit_message>
refs 117 Review erstellt
</commit_message>
<xml_diff>
--- a/doc/05_Design/Codereview.docx
+++ b/doc/05_Design/Codereview.docx
@@ -72,21 +72,7 @@
                   <w:rPr>
                     <w:color w:val="4F81BD" w:themeColor="accent1"/>
                   </w:rPr>
-                  <w:t xml:space="preserve"> Delia, </w:t>
-                </w:r>
-                <w:proofErr w:type="spellStart"/>
-                <w:r>
-                  <w:rPr>
-                    <w:color w:val="4F81BD" w:themeColor="accent1"/>
-                  </w:rPr>
-                  <w:t>Waltenspül</w:t>
-                </w:r>
-                <w:proofErr w:type="spellEnd"/>
-                <w:r>
-                  <w:rPr>
-                    <w:color w:val="4F81BD" w:themeColor="accent1"/>
-                  </w:rPr>
-                  <w:t xml:space="preserve"> Remo</w:t>
+                  <w:t xml:space="preserve"> Delia, Waltenspül Remo</w:t>
                 </w:r>
               </w:p>
               <w:p>
@@ -119,7 +105,7 @@
                     <w:noProof/>
                     <w:color w:val="4F81BD" w:themeColor="accent1"/>
                   </w:rPr>
-                  <w:t>18. Mai 2011</w:t>
+                  <w:t>23. Mai 2011</w:t>
                 </w:r>
                 <w:r>
                   <w:rPr>
@@ -737,8 +723,6 @@
           </w:r>
           <w:bookmarkEnd w:id="2"/>
         </w:p>
-        <w:bookmarkStart w:id="3" w:name="_GoBack"/>
-        <w:bookmarkEnd w:id="3"/>
         <w:p>
           <w:pPr>
             <w:pStyle w:val="Verzeichnis1"/>
@@ -2550,30 +2534,30 @@
       <w:pPr>
         <w:pStyle w:val="berschrift1"/>
       </w:pPr>
-      <w:bookmarkStart w:id="4" w:name="_Toc292112092"/>
-      <w:bookmarkStart w:id="5" w:name="_Toc293480965"/>
+      <w:bookmarkStart w:id="3" w:name="_Toc292112092"/>
+      <w:bookmarkStart w:id="4" w:name="_Toc293480965"/>
       <w:r>
         <w:lastRenderedPageBreak/>
         <w:t>Einführung</w:t>
       </w:r>
+      <w:bookmarkEnd w:id="3"/>
       <w:bookmarkEnd w:id="4"/>
-      <w:bookmarkEnd w:id="5"/>
     </w:p>
     <w:p>
       <w:pPr>
         <w:pStyle w:val="berschrift2"/>
         <w:ind w:left="576" w:hanging="576"/>
       </w:pPr>
-      <w:bookmarkStart w:id="6" w:name="_Toc292112093"/>
-      <w:bookmarkStart w:id="7" w:name="_Toc293480966"/>
+      <w:bookmarkStart w:id="5" w:name="_Toc292112093"/>
+      <w:bookmarkStart w:id="6" w:name="_Toc293480966"/>
       <w:r>
         <w:t>Zweck</w:t>
       </w:r>
+      <w:bookmarkEnd w:id="5"/>
       <w:bookmarkEnd w:id="6"/>
-      <w:bookmarkEnd w:id="7"/>
     </w:p>
     <w:p>
-      <w:bookmarkStart w:id="8" w:name="_Toc292112094"/>
+      <w:bookmarkStart w:id="7" w:name="_Toc292112094"/>
       <w:r>
         <w:t xml:space="preserve">Der Zweck dieses </w:t>
       </w:r>
@@ -2586,12 +2570,12 @@
         <w:pStyle w:val="berschrift2"/>
         <w:ind w:left="576" w:hanging="576"/>
       </w:pPr>
-      <w:bookmarkStart w:id="9" w:name="_Toc293480967"/>
+      <w:bookmarkStart w:id="8" w:name="_Toc293480967"/>
       <w:r>
         <w:t>Gültigkeitsbereich</w:t>
       </w:r>
+      <w:bookmarkEnd w:id="7"/>
       <w:bookmarkEnd w:id="8"/>
-      <w:bookmarkEnd w:id="9"/>
     </w:p>
     <w:p>
       <w:r>
@@ -2603,13 +2587,13 @@
         <w:pStyle w:val="berschrift2"/>
         <w:ind w:left="576" w:hanging="576"/>
       </w:pPr>
-      <w:bookmarkStart w:id="10" w:name="_Toc292112095"/>
-      <w:bookmarkStart w:id="11" w:name="_Toc293480968"/>
+      <w:bookmarkStart w:id="9" w:name="_Toc292112095"/>
+      <w:bookmarkStart w:id="10" w:name="_Toc293480968"/>
       <w:r>
         <w:t>Definitionen und Abkürzungen</w:t>
       </w:r>
+      <w:bookmarkEnd w:id="9"/>
       <w:bookmarkEnd w:id="10"/>
-      <w:bookmarkEnd w:id="11"/>
     </w:p>
     <w:p>
       <w:r>
@@ -2629,13 +2613,13 @@
         <w:pStyle w:val="berschrift2"/>
         <w:ind w:left="576" w:hanging="576"/>
       </w:pPr>
-      <w:bookmarkStart w:id="12" w:name="_Toc292112096"/>
-      <w:bookmarkStart w:id="13" w:name="_Toc293480969"/>
+      <w:bookmarkStart w:id="11" w:name="_Toc292112096"/>
+      <w:bookmarkStart w:id="12" w:name="_Toc293480969"/>
       <w:r>
         <w:t>Referenzen</w:t>
       </w:r>
+      <w:bookmarkEnd w:id="11"/>
       <w:bookmarkEnd w:id="12"/>
-      <w:bookmarkEnd w:id="13"/>
     </w:p>
     <w:p>
       <w:pPr>
@@ -2661,29 +2645,29 @@
       <w:pPr>
         <w:pStyle w:val="berschrift1"/>
       </w:pPr>
-      <w:bookmarkStart w:id="14" w:name="_Ref292442826"/>
-      <w:bookmarkStart w:id="15" w:name="_Ref292442830"/>
-      <w:bookmarkStart w:id="16" w:name="_Ref292443012"/>
-      <w:bookmarkStart w:id="17" w:name="_Toc293480970"/>
+      <w:bookmarkStart w:id="13" w:name="_Ref292442826"/>
+      <w:bookmarkStart w:id="14" w:name="_Ref292442830"/>
+      <w:bookmarkStart w:id="15" w:name="_Ref292443012"/>
+      <w:bookmarkStart w:id="16" w:name="_Toc293480970"/>
       <w:r>
         <w:lastRenderedPageBreak/>
         <w:t>Eingesetzte Anwendungen, Plug-Ins</w:t>
       </w:r>
+      <w:bookmarkEnd w:id="13"/>
       <w:bookmarkEnd w:id="14"/>
       <w:bookmarkEnd w:id="15"/>
       <w:bookmarkEnd w:id="16"/>
-      <w:bookmarkEnd w:id="17"/>
     </w:p>
     <w:p>
       <w:pPr>
         <w:pStyle w:val="berschrift2"/>
       </w:pPr>
-      <w:bookmarkStart w:id="18" w:name="_Toc293480971"/>
+      <w:bookmarkStart w:id="17" w:name="_Toc293480971"/>
       <w:proofErr w:type="spellStart"/>
       <w:r>
         <w:t>Findbugs</w:t>
       </w:r>
-      <w:bookmarkEnd w:id="18"/>
+      <w:bookmarkEnd w:id="17"/>
       <w:proofErr w:type="spellEnd"/>
     </w:p>
     <w:p>
@@ -2729,11 +2713,11 @@
       <w:pPr>
         <w:pStyle w:val="berschrift2"/>
       </w:pPr>
-      <w:bookmarkStart w:id="19" w:name="_Toc293480972"/>
+      <w:bookmarkStart w:id="18" w:name="_Toc293480972"/>
       <w:r>
         <w:t>Checkstyle</w:t>
       </w:r>
-      <w:bookmarkEnd w:id="19"/>
+      <w:bookmarkEnd w:id="18"/>
     </w:p>
     <w:p>
       <w:r>
@@ -2794,14 +2778,14 @@
           <w:lang w:val="en-US"/>
         </w:rPr>
       </w:pPr>
-      <w:bookmarkStart w:id="20" w:name="_Toc293480973"/>
+      <w:bookmarkStart w:id="19" w:name="_Toc293480973"/>
       <w:r>
         <w:rPr>
           <w:lang w:val="en-US"/>
         </w:rPr>
         <w:t>State Of Flow Eclipse Metrics Plugin</w:t>
       </w:r>
-      <w:bookmarkEnd w:id="20"/>
+      <w:bookmarkEnd w:id="19"/>
     </w:p>
     <w:p>
       <w:r>
@@ -2887,26 +2871,26 @@
       <w:pPr>
         <w:pStyle w:val="berschrift1"/>
       </w:pPr>
-      <w:bookmarkStart w:id="21" w:name="_Ref292443024"/>
-      <w:bookmarkStart w:id="22" w:name="_Toc293480974"/>
+      <w:bookmarkStart w:id="20" w:name="_Ref292443024"/>
+      <w:bookmarkStart w:id="21" w:name="_Toc293480974"/>
       <w:proofErr w:type="spellStart"/>
       <w:r>
         <w:lastRenderedPageBreak/>
         <w:t>Reviewprozess</w:t>
       </w:r>
+      <w:bookmarkEnd w:id="20"/>
       <w:bookmarkEnd w:id="21"/>
-      <w:bookmarkEnd w:id="22"/>
       <w:proofErr w:type="spellEnd"/>
     </w:p>
     <w:p>
       <w:pPr>
         <w:pStyle w:val="berschrift2"/>
       </w:pPr>
-      <w:bookmarkStart w:id="23" w:name="_Toc293480975"/>
+      <w:bookmarkStart w:id="22" w:name="_Toc293480975"/>
       <w:r>
         <w:t>Ablauf</w:t>
       </w:r>
-      <w:bookmarkEnd w:id="23"/>
+      <w:bookmarkEnd w:id="22"/>
     </w:p>
     <w:p>
       <w:r>
@@ -2994,11 +2978,11 @@
       <w:pPr>
         <w:pStyle w:val="berschrift2"/>
       </w:pPr>
-      <w:bookmarkStart w:id="24" w:name="_Toc293480976"/>
+      <w:bookmarkStart w:id="23" w:name="_Toc293480976"/>
       <w:r>
         <w:t>Fokus bei Review</w:t>
       </w:r>
-      <w:bookmarkEnd w:id="24"/>
+      <w:bookmarkEnd w:id="23"/>
     </w:p>
     <w:p>
       <w:pPr>
@@ -3084,32 +3068,34 @@
       <w:pPr>
         <w:pStyle w:val="berschrift1"/>
       </w:pPr>
-      <w:bookmarkStart w:id="25" w:name="_Toc293480977"/>
+      <w:bookmarkStart w:id="24" w:name="_Toc293480977"/>
       <w:r>
         <w:lastRenderedPageBreak/>
         <w:t>Codereview</w:t>
       </w:r>
-      <w:bookmarkEnd w:id="25"/>
+      <w:bookmarkEnd w:id="24"/>
     </w:p>
     <w:p>
       <w:pPr>
         <w:pStyle w:val="berschrift2"/>
       </w:pPr>
-      <w:bookmarkStart w:id="26" w:name="_Toc293480978"/>
+      <w:bookmarkStart w:id="25" w:name="_Toc293480978"/>
+      <w:proofErr w:type="spellStart"/>
       <w:r>
         <w:t>Android</w:t>
       </w:r>
-      <w:bookmarkEnd w:id="26"/>
+      <w:bookmarkEnd w:id="25"/>
+      <w:proofErr w:type="spellEnd"/>
     </w:p>
     <w:p>
       <w:pPr>
         <w:pStyle w:val="berschrift3"/>
       </w:pPr>
-      <w:bookmarkStart w:id="27" w:name="_Toc293480979"/>
+      <w:bookmarkStart w:id="26" w:name="_Toc293480979"/>
       <w:r>
         <w:t>Review 1 (04.05.2011)</w:t>
       </w:r>
-      <w:bookmarkEnd w:id="27"/>
+      <w:bookmarkEnd w:id="26"/>
     </w:p>
     <w:p>
       <w:r>
@@ -3886,20 +3872,20 @@
       <w:pPr>
         <w:pStyle w:val="berschrift2"/>
       </w:pPr>
-      <w:bookmarkStart w:id="28" w:name="_Toc293480980"/>
+      <w:bookmarkStart w:id="27" w:name="_Toc293480980"/>
       <w:proofErr w:type="spellStart"/>
       <w:r>
         <w:lastRenderedPageBreak/>
         <w:t>Rails</w:t>
       </w:r>
-      <w:bookmarkEnd w:id="28"/>
+      <w:bookmarkEnd w:id="27"/>
       <w:proofErr w:type="spellEnd"/>
     </w:p>
     <w:p>
       <w:pPr>
         <w:pStyle w:val="berschrift3"/>
       </w:pPr>
-      <w:bookmarkStart w:id="29" w:name="_Toc293480981"/>
+      <w:bookmarkStart w:id="28" w:name="_Toc293480981"/>
       <w:r>
         <w:t xml:space="preserve">Review 1 </w:t>
       </w:r>
@@ -3909,7 +3895,7 @@
       <w:r>
         <w:t>.05.2011)</w:t>
       </w:r>
-      <w:bookmarkEnd w:id="29"/>
+      <w:bookmarkEnd w:id="28"/>
     </w:p>
     <w:p>
       <w:r>
@@ -4048,15 +4034,13 @@
               <w:cnfStyle w:val="000000100000" w:firstRow="0" w:lastRow="0" w:firstColumn="0" w:lastColumn="0" w:oddVBand="0" w:evenVBand="0" w:oddHBand="1" w:evenHBand="0" w:firstRowFirstColumn="0" w:firstRowLastColumn="0" w:lastRowFirstColumn="0" w:lastRowLastColumn="0"/>
             </w:pPr>
             <w:r>
-              <w:t>Kompliziertes Konstrukt anstelle von Polymorphismus verwendet (</w:t>
-            </w:r>
-            <w:proofErr w:type="spellStart"/>
-            <w:r>
-              <w:t>user</w:t>
-            </w:r>
-            <w:proofErr w:type="spellEnd"/>
-            <w:r>
-              <w:t xml:space="preserve"> =&gt; </w:t>
+              <w:t>Kompliziertes Konstrukt anstelle</w:t>
+            </w:r>
+            <w:r>
+              <w:t xml:space="preserve"> von Polymorphismus verwendet (Model U</w:t>
+            </w:r>
+            <w:r>
+              <w:t xml:space="preserve">ser =&gt; </w:t>
             </w:r>
             <w:proofErr w:type="spellStart"/>
             <w:r>
@@ -4158,6 +4142,9 @@
             <w:r>
               <w:t xml:space="preserve"> Code)</w:t>
             </w:r>
+            <w:r>
+              <w:t xml:space="preserve"> sämtliche Models</w:t>
+            </w:r>
           </w:p>
         </w:tc>
         <w:tc>
@@ -4252,61 +4239,96 @@
             <w:pPr>
               <w:cnfStyle w:val="000000100000" w:firstRow="0" w:lastRow="0" w:firstColumn="0" w:lastColumn="0" w:oddVBand="0" w:evenVBand="0" w:oddHBand="1" w:evenHBand="0" w:firstRowFirstColumn="0" w:firstRowLastColumn="0" w:lastRowFirstColumn="0" w:lastRowLastColumn="0"/>
             </w:pPr>
-          </w:p>
-        </w:tc>
-        <w:tc>
-          <w:tcPr>
-            <w:tcW w:w="1296" w:type="dxa"/>
-          </w:tcPr>
+            <w:r>
+              <w:t>Es werden Stundeneintragstypen angezeigt, welche nicht mehr gültig sind</w:t>
+            </w:r>
+          </w:p>
           <w:p>
             <w:pPr>
               <w:cnfStyle w:val="000000100000" w:firstRow="0" w:lastRow="0" w:firstColumn="0" w:lastColumn="0" w:oddVBand="0" w:evenVBand="0" w:oddHBand="1" w:evenHBand="0" w:firstRowFirstColumn="0" w:firstRowLastColumn="0" w:lastRowFirstColumn="0" w:lastRowLastColumn="0"/>
             </w:pPr>
             <w:r>
-              <w:t>Leicht</w:t>
-            </w:r>
-          </w:p>
-        </w:tc>
-        <w:tc>
-          <w:tcPr>
-            <w:tcW w:w="1535" w:type="dxa"/>
+              <w:t>(</w:t>
+            </w:r>
+            <w:r>
+              <w:t xml:space="preserve">Model </w:t>
+            </w:r>
+            <w:proofErr w:type="spellStart"/>
+            <w:r>
+              <w:t>TimeEntryType</w:t>
+            </w:r>
+            <w:proofErr w:type="spellEnd"/>
+            <w:r>
+              <w:t>)</w:t>
+            </w:r>
+          </w:p>
+        </w:tc>
+        <w:tc>
+          <w:tcPr>
+            <w:tcW w:w="1296" w:type="dxa"/>
           </w:tcPr>
           <w:p>
             <w:pPr>
               <w:cnfStyle w:val="000000100000" w:firstRow="0" w:lastRow="0" w:firstColumn="0" w:lastColumn="0" w:oddVBand="0" w:evenVBand="0" w:oddHBand="1" w:evenHBand="0" w:firstRowFirstColumn="0" w:firstRowLastColumn="0" w:lastRowFirstColumn="0" w:lastRowLastColumn="0"/>
             </w:pPr>
             <w:r>
-              <w:t>0</w:t>
-            </w:r>
-            <w:r>
-              <w:t>8</w:t>
-            </w:r>
-            <w:r>
-              <w:t>.05.2011 EL</w:t>
-            </w:r>
-          </w:p>
-        </w:tc>
-        <w:tc>
-          <w:tcPr>
-            <w:tcW w:w="631" w:type="dxa"/>
+              <w:t>Schwer</w:t>
+            </w:r>
+          </w:p>
+        </w:tc>
+        <w:tc>
+          <w:tcPr>
+            <w:tcW w:w="1535" w:type="dxa"/>
           </w:tcPr>
           <w:p>
             <w:pPr>
               <w:cnfStyle w:val="000000100000" w:firstRow="0" w:lastRow="0" w:firstColumn="0" w:lastColumn="0" w:oddVBand="0" w:evenVBand="0" w:oddHBand="1" w:evenHBand="0" w:firstRowFirstColumn="0" w:firstRowLastColumn="0" w:lastRowFirstColumn="0" w:lastRowLastColumn="0"/>
             </w:pPr>
             <w:r>
-              <w:t>-</w:t>
-            </w:r>
-          </w:p>
-        </w:tc>
-        <w:tc>
-          <w:tcPr>
-            <w:tcW w:w="1538" w:type="dxa"/>
+              <w:t>0</w:t>
+            </w:r>
+            <w:r>
+              <w:t>9</w:t>
+            </w:r>
+            <w:r>
+              <w:t>.05.2011 EL</w:t>
+            </w:r>
+          </w:p>
+        </w:tc>
+        <w:tc>
+          <w:tcPr>
+            <w:tcW w:w="631" w:type="dxa"/>
           </w:tcPr>
           <w:p>
             <w:pPr>
               <w:cnfStyle w:val="000000100000" w:firstRow="0" w:lastRow="0" w:firstColumn="0" w:lastColumn="0" w:oddVBand="0" w:evenVBand="0" w:oddHBand="1" w:evenHBand="0" w:firstRowFirstColumn="0" w:firstRowLastColumn="0" w:lastRowFirstColumn="0" w:lastRowLastColumn="0"/>
             </w:pPr>
+            <w:r>
+              <w:t>Ja</w:t>
+            </w:r>
+          </w:p>
+        </w:tc>
+        <w:tc>
+          <w:tcPr>
+            <w:tcW w:w="1538" w:type="dxa"/>
+          </w:tcPr>
+          <w:p>
+            <w:pPr>
+              <w:cnfStyle w:val="000000100000" w:firstRow="0" w:lastRow="0" w:firstColumn="0" w:lastColumn="0" w:oddVBand="0" w:evenVBand="0" w:oddHBand="1" w:evenHBand="0" w:firstRowFirstColumn="0" w:firstRowLastColumn="0" w:lastRowFirstColumn="0" w:lastRowLastColumn="0"/>
+            </w:pPr>
+            <w:proofErr w:type="spellStart"/>
+            <w:r>
+              <w:t>scope</w:t>
+            </w:r>
+            <w:proofErr w:type="spellEnd"/>
+            <w:r>
+              <w:t xml:space="preserve"> :</w:t>
+            </w:r>
+            <w:proofErr w:type="spellStart"/>
+            <w:r>
+              <w:t>active</w:t>
+            </w:r>
+            <w:proofErr w:type="spellEnd"/>
           </w:p>
         </w:tc>
       </w:tr>
@@ -4333,61 +4355,94 @@
             <w:pPr>
               <w:cnfStyle w:val="000000010000" w:firstRow="0" w:lastRow="0" w:firstColumn="0" w:lastColumn="0" w:oddVBand="0" w:evenVBand="0" w:oddHBand="0" w:evenHBand="1" w:firstRowFirstColumn="0" w:firstRowLastColumn="0" w:lastRowFirstColumn="0" w:lastRowLastColumn="0"/>
             </w:pPr>
-          </w:p>
-        </w:tc>
-        <w:tc>
-          <w:tcPr>
-            <w:tcW w:w="1296" w:type="dxa"/>
-          </w:tcPr>
+            <w:r>
+              <w:t>Beim Kunden wird nicht geprüft, ob Nachname angegeben wurde</w:t>
+            </w:r>
+          </w:p>
           <w:p>
             <w:pPr>
               <w:cnfStyle w:val="000000010000" w:firstRow="0" w:lastRow="0" w:firstColumn="0" w:lastColumn="0" w:oddVBand="0" w:evenVBand="0" w:oddHBand="0" w:evenHBand="1" w:firstRowFirstColumn="0" w:firstRowLastColumn="0" w:lastRowFirstColumn="0" w:lastRowLastColumn="0"/>
             </w:pPr>
             <w:r>
-              <w:t>Leicht</w:t>
-            </w:r>
-          </w:p>
-        </w:tc>
-        <w:tc>
-          <w:tcPr>
-            <w:tcW w:w="1535" w:type="dxa"/>
+              <w:t>(</w:t>
+            </w:r>
+            <w:r>
+              <w:t xml:space="preserve">Model </w:t>
+            </w:r>
+            <w:r>
+              <w:t>Customer)</w:t>
+            </w:r>
+          </w:p>
+        </w:tc>
+        <w:tc>
+          <w:tcPr>
+            <w:tcW w:w="1296" w:type="dxa"/>
           </w:tcPr>
           <w:p>
             <w:pPr>
               <w:cnfStyle w:val="000000010000" w:firstRow="0" w:lastRow="0" w:firstColumn="0" w:lastColumn="0" w:oddVBand="0" w:evenVBand="0" w:oddHBand="0" w:evenHBand="1" w:firstRowFirstColumn="0" w:firstRowLastColumn="0" w:lastRowFirstColumn="0" w:lastRowLastColumn="0"/>
             </w:pPr>
             <w:r>
-              <w:t>0</w:t>
-            </w:r>
-            <w:r>
-              <w:t>8</w:t>
-            </w:r>
-            <w:r>
-              <w:t>.05.2011 EL</w:t>
-            </w:r>
-          </w:p>
-        </w:tc>
-        <w:tc>
-          <w:tcPr>
-            <w:tcW w:w="631" w:type="dxa"/>
+              <w:t>Leicht</w:t>
+            </w:r>
+          </w:p>
+        </w:tc>
+        <w:tc>
+          <w:tcPr>
+            <w:tcW w:w="1535" w:type="dxa"/>
           </w:tcPr>
           <w:p>
             <w:pPr>
               <w:cnfStyle w:val="000000010000" w:firstRow="0" w:lastRow="0" w:firstColumn="0" w:lastColumn="0" w:oddVBand="0" w:evenVBand="0" w:oddHBand="0" w:evenHBand="1" w:firstRowFirstColumn="0" w:firstRowLastColumn="0" w:lastRowFirstColumn="0" w:lastRowLastColumn="0"/>
             </w:pPr>
             <w:r>
-              <w:t>-</w:t>
-            </w:r>
-          </w:p>
-        </w:tc>
-        <w:tc>
-          <w:tcPr>
-            <w:tcW w:w="1538" w:type="dxa"/>
+              <w:t>0</w:t>
+            </w:r>
+            <w:r>
+              <w:t>8</w:t>
+            </w:r>
+            <w:r>
+              <w:t>.05.2011 EL</w:t>
+            </w:r>
+          </w:p>
+        </w:tc>
+        <w:tc>
+          <w:tcPr>
+            <w:tcW w:w="631" w:type="dxa"/>
           </w:tcPr>
           <w:p>
             <w:pPr>
               <w:cnfStyle w:val="000000010000" w:firstRow="0" w:lastRow="0" w:firstColumn="0" w:lastColumn="0" w:oddVBand="0" w:evenVBand="0" w:oddHBand="0" w:evenHBand="1" w:firstRowFirstColumn="0" w:firstRowLastColumn="0" w:lastRowFirstColumn="0" w:lastRowLastColumn="0"/>
             </w:pPr>
+            <w:r>
+              <w:t>-</w:t>
+            </w:r>
+          </w:p>
+        </w:tc>
+        <w:tc>
+          <w:tcPr>
+            <w:tcW w:w="1538" w:type="dxa"/>
+          </w:tcPr>
+          <w:p>
+            <w:pPr>
+              <w:cnfStyle w:val="000000010000" w:firstRow="0" w:lastRow="0" w:firstColumn="0" w:lastColumn="0" w:oddVBand="0" w:evenVBand="0" w:oddHBand="0" w:evenHBand="1" w:firstRowFirstColumn="0" w:firstRowLastColumn="0" w:lastRowFirstColumn="0" w:lastRowLastColumn="0"/>
+            </w:pPr>
+            <w:proofErr w:type="spellStart"/>
+            <w:r>
+              <w:t>v</w:t>
+            </w:r>
+            <w:r>
+              <w:t>alidates</w:t>
+            </w:r>
+            <w:proofErr w:type="spellEnd"/>
+            <w:r>
+              <w:t xml:space="preserve"> :</w:t>
+            </w:r>
+            <w:proofErr w:type="spellStart"/>
+            <w:r>
+              <w:t>last_name</w:t>
+            </w:r>
+            <w:proofErr w:type="spellEnd"/>
           </w:p>
         </w:tc>
       </w:tr>
@@ -4414,6 +4469,17 @@
             <w:pPr>
               <w:cnfStyle w:val="000000100000" w:firstRow="0" w:lastRow="0" w:firstColumn="0" w:lastColumn="0" w:oddVBand="0" w:evenVBand="0" w:oddHBand="1" w:evenHBand="0" w:firstRowFirstColumn="0" w:firstRowLastColumn="0" w:lastRowFirstColumn="0" w:lastRowLastColumn="0"/>
             </w:pPr>
+            <w:r>
+              <w:t xml:space="preserve">Beziehung zwischen Model </w:t>
+            </w:r>
+            <w:proofErr w:type="spellStart"/>
+            <w:r>
+              <w:t>AppliedMaterial</w:t>
+            </w:r>
+            <w:proofErr w:type="spellEnd"/>
+            <w:r>
+              <w:t xml:space="preserve"> und Material falsch gesetzt. </w:t>
+            </w:r>
           </w:p>
         </w:tc>
         <w:tc>
@@ -4457,7 +4523,7 @@
               <w:cnfStyle w:val="000000100000" w:firstRow="0" w:lastRow="0" w:firstColumn="0" w:lastColumn="0" w:oddVBand="0" w:evenVBand="0" w:oddHBand="1" w:evenHBand="0" w:firstRowFirstColumn="0" w:firstRowLastColumn="0" w:lastRowFirstColumn="0" w:lastRowLastColumn="0"/>
             </w:pPr>
             <w:r>
-              <w:t>Ja</w:t>
+              <w:t>-</w:t>
             </w:r>
           </w:p>
         </w:tc>
@@ -4470,8 +4536,29 @@
               <w:cnfStyle w:val="000000100000" w:firstRow="0" w:lastRow="0" w:firstColumn="0" w:lastColumn="0" w:oddVBand="0" w:evenVBand="0" w:oddHBand="1" w:evenHBand="0" w:firstRowFirstColumn="0" w:firstRowLastColumn="0" w:lastRowFirstColumn="0" w:lastRowLastColumn="0"/>
             </w:pPr>
             <w:r>
-              <w:t>-</w:t>
-            </w:r>
+              <w:t xml:space="preserve">Model </w:t>
+            </w:r>
+            <w:proofErr w:type="spellStart"/>
+            <w:r>
+              <w:t>AppliedMaterial</w:t>
+            </w:r>
+            <w:proofErr w:type="spellEnd"/>
+            <w:r>
+              <w:t xml:space="preserve"> </w:t>
+            </w:r>
+            <w:proofErr w:type="spellStart"/>
+            <w:r>
+              <w:t>has_many</w:t>
+            </w:r>
+            <w:proofErr w:type="spellEnd"/>
+            <w:r>
+              <w:t xml:space="preserve"> anstatt </w:t>
+            </w:r>
+            <w:proofErr w:type="spellStart"/>
+            <w:r>
+              <w:t>belongs_to</w:t>
+            </w:r>
+            <w:proofErr w:type="spellEnd"/>
           </w:p>
         </w:tc>
       </w:tr>
@@ -4481,7 +4568,10 @@
         <w:pStyle w:val="berschrift4"/>
       </w:pPr>
       <w:r>
-        <w:t>Referenz ID 2</w:t>
+        <w:t xml:space="preserve">Referenz ID </w:t>
+      </w:r>
+      <w:r>
+        <w:t>2</w:t>
       </w:r>
     </w:p>
     <w:p>
@@ -4504,6 +4594,32 @@
       <w:r>
         <w:t>).</w:t>
       </w:r>
+    </w:p>
+    <w:p>
+      <w:pPr>
+        <w:pStyle w:val="berschrift4"/>
+      </w:pPr>
+      <w:r>
+        <w:t>Referenz ID 3</w:t>
+      </w:r>
+    </w:p>
+    <w:p>
+      <w:r>
+        <w:t xml:space="preserve">Es ist möglich einen Stundeneintragstyp als ungültig zu definieren, jedoch sollten solche Stundeneintragstypen anschliessend bei der Auswahl nicht mehr zur Verfügung stehen. Um dies zu realisieren könnte die Methode </w:t>
+      </w:r>
+      <w:proofErr w:type="spellStart"/>
+      <w:r>
+        <w:t>sco</w:t>
+      </w:r>
+      <w:r>
+        <w:t>pe</w:t>
+      </w:r>
+      <w:proofErr w:type="spellEnd"/>
+      <w:r>
+        <w:t xml:space="preserve"> verwendet werden, welche nur bestimmte Datensätze anzeigt. </w:t>
+      </w:r>
+      <w:bookmarkStart w:id="29" w:name="_GoBack"/>
+      <w:bookmarkEnd w:id="29"/>
     </w:p>
     <w:p>
       <w:pPr>
@@ -4636,7 +4752,7 @@
       <w:rPr>
         <w:noProof/>
       </w:rPr>
-      <w:t>18. Mai 2011</w:t>
+      <w:t>23. Mai 2011</w:t>
     </w:r>
     <w:r>
       <w:fldChar w:fldCharType="end"/>
@@ -4674,7 +4790,7 @@
         <w:noProof/>
         <w:lang w:val="de-DE"/>
       </w:rPr>
-      <w:t>1</w:t>
+      <w:t>6</w:t>
     </w:r>
     <w:r>
       <w:rPr>
@@ -4688,31 +4804,16 @@
       </w:rPr>
       <w:t xml:space="preserve"> von </w:t>
     </w:r>
-    <w:r>
-      <w:fldChar w:fldCharType="begin"/>
-    </w:r>
-    <w:r>
-      <w:instrText>NUMPAGES  \* Arabic  \* MERGEFORMAT</w:instrText>
-    </w:r>
-    <w:r>
-      <w:fldChar w:fldCharType="separate"/>
-    </w:r>
-    <w:r>
-      <w:rPr>
-        <w:b/>
-        <w:noProof/>
-        <w:lang w:val="de-DE"/>
-      </w:rPr>
-      <w:t>6</w:t>
-    </w:r>
-    <w:r>
-      <w:rPr>
-        <w:b/>
-        <w:noProof/>
-        <w:lang w:val="de-DE"/>
-      </w:rPr>
-      <w:fldChar w:fldCharType="end"/>
-    </w:r>
+    <w:fldSimple w:instr="NUMPAGES  \* Arabic  \* MERGEFORMAT">
+      <w:r>
+        <w:rPr>
+          <w:b/>
+          <w:noProof/>
+          <w:lang w:val="de-DE"/>
+        </w:rPr>
+        <w:t>6</w:t>
+      </w:r>
+    </w:fldSimple>
   </w:p>
 </w:ftr>
 </file>
@@ -8513,7 +8614,7 @@
 </file>
 
 <file path=customXml/itemProps1.xml><?xml version="1.0" encoding="utf-8"?>
-<ds:datastoreItem xmlns:ds="http://schemas.openxmlformats.org/officeDocument/2006/customXml" ds:itemID="{80B158E5-BF34-45A7-BE15-A82A106D3276}">
+<ds:datastoreItem xmlns:ds="http://schemas.openxmlformats.org/officeDocument/2006/customXml" ds:itemID="{893DB2AD-7B7C-493A-9D30-366FE0EE7E0D}">
   <ds:schemaRefs>
     <ds:schemaRef ds:uri="http://schemas.openxmlformats.org/officeDocument/2006/bibliography"/>
   </ds:schemaRefs>

</xml_diff>